<commit_message>
docs: :memo: empezar el plan de gestión de cambio
</commit_message>
<xml_diff>
--- a/wip/semana 6/PLAN DE GESTION DEL CAMBIO_v1.0.docx
+++ b/wip/semana 6/PLAN DE GESTION DEL CAMBIO_v1.0.docx
@@ -1,6 +1,6 @@
 
 <file path=word/document.xml><?xml version="1.0" encoding="utf-8"?>
-<w:document xmlns:wpc="http://schemas.microsoft.com/office/word/2010/wordprocessingCanvas" xmlns:cx="http://schemas.microsoft.com/office/drawing/2014/chartex" xmlns:cx1="http://schemas.microsoft.com/office/drawing/2015/9/8/chartex" xmlns:cx2="http://schemas.microsoft.com/office/drawing/2015/10/21/chartex" xmlns:cx3="http://schemas.microsoft.com/office/drawing/2016/5/9/chartex" xmlns:cx4="http://schemas.microsoft.com/office/drawing/2016/5/10/chartex" xmlns:cx5="http://schemas.microsoft.com/office/drawing/2016/5/11/chartex" xmlns:cx6="http://schemas.microsoft.com/office/drawing/2016/5/12/chartex" xmlns:cx7="http://schemas.microsoft.com/office/drawing/2016/5/13/chartex" xmlns:cx8="http://schemas.microsoft.com/office/drawing/2016/5/14/chartex" xmlns:mc="http://schemas.openxmlformats.org/markup-compatibility/2006" xmlns:aink="http://schemas.microsoft.com/office/drawing/2016/ink" xmlns:am3d="http://schemas.microsoft.com/office/drawing/2017/model3d" xmlns:o="urn:schemas-microsoft-com:office:office" xmlns:oel="http://schemas.microsoft.com/office/2019/extlst" xmlns:r="http://schemas.openxmlformats.org/officeDocument/2006/relationships" xmlns:m="http://schemas.openxmlformats.org/officeDocument/2006/math" xmlns:v="urn:schemas-microsoft-com:vml" xmlns:wp14="http://schemas.microsoft.com/office/word/2010/wordprocessingDrawing" xmlns:wp="http://schemas.openxmlformats.org/drawingml/2006/wordprocessingDrawing" xmlns:w10="urn:schemas-microsoft-com:office:word" xmlns:w="http://schemas.openxmlformats.org/wordprocessingml/2006/main" xmlns:w14="http://schemas.microsoft.com/office/word/2010/wordml" xmlns:w15="http://schemas.microsoft.com/office/word/2012/wordml" xmlns:w16cex="http://schemas.microsoft.com/office/word/2018/wordml/cex" xmlns:w16cid="http://schemas.microsoft.com/office/word/2016/wordml/cid" xmlns:w16="http://schemas.microsoft.com/office/word/2018/wordml" xmlns:w16du="http://schemas.microsoft.com/office/word/2023/wordml/word16du" xmlns:w16sdtdh="http://schemas.microsoft.com/office/word/2020/wordml/sdtdatahash" xmlns:w16se="http://schemas.microsoft.com/office/word/2015/wordml/symex" xmlns:wpg="http://schemas.microsoft.com/office/word/2010/wordprocessingGroup" xmlns:wpi="http://schemas.microsoft.com/office/word/2010/wordprocessingInk" xmlns:wne="http://schemas.microsoft.com/office/word/2006/wordml" xmlns:wps="http://schemas.microsoft.com/office/word/2010/wordprocessingShape" mc:Ignorable="w14 w15 w16se w16cid w16 w16cex w16sdtdh w16du wp14">
+<w:document xmlns:wpc="http://schemas.microsoft.com/office/word/2010/wordprocessingCanvas" xmlns:cx="http://schemas.microsoft.com/office/drawing/2014/chartex" xmlns:cx1="http://schemas.microsoft.com/office/drawing/2015/9/8/chartex" xmlns:cx2="http://schemas.microsoft.com/office/drawing/2015/10/21/chartex" xmlns:cx3="http://schemas.microsoft.com/office/drawing/2016/5/9/chartex" xmlns:cx4="http://schemas.microsoft.com/office/drawing/2016/5/10/chartex" xmlns:cx5="http://schemas.microsoft.com/office/drawing/2016/5/11/chartex" xmlns:cx6="http://schemas.microsoft.com/office/drawing/2016/5/12/chartex" xmlns:cx7="http://schemas.microsoft.com/office/drawing/2016/5/13/chartex" xmlns:cx8="http://schemas.microsoft.com/office/drawing/2016/5/14/chartex" xmlns:mc="http://schemas.openxmlformats.org/markup-compatibility/2006" xmlns:aink="http://schemas.microsoft.com/office/drawing/2016/ink" xmlns:am3d="http://schemas.microsoft.com/office/drawing/2017/model3d" xmlns:o="urn:schemas-microsoft-com:office:office" xmlns:oel="http://schemas.microsoft.com/office/2019/extlst" xmlns:r="http://schemas.openxmlformats.org/officeDocument/2006/relationships" xmlns:m="http://schemas.openxmlformats.org/officeDocument/2006/math" xmlns:v="urn:schemas-microsoft-com:vml" xmlns:wp14="http://schemas.microsoft.com/office/word/2010/wordprocessingDrawing" xmlns:wp="http://schemas.openxmlformats.org/drawingml/2006/wordprocessingDrawing" xmlns:w10="urn:schemas-microsoft-com:office:word" xmlns:w="http://schemas.openxmlformats.org/wordprocessingml/2006/main" xmlns:w14="http://schemas.microsoft.com/office/word/2010/wordml" xmlns:w15="http://schemas.microsoft.com/office/word/2012/wordml" xmlns:w16cex="http://schemas.microsoft.com/office/word/2018/wordml/cex" xmlns:w16cid="http://schemas.microsoft.com/office/word/2016/wordml/cid" xmlns:w16="http://schemas.microsoft.com/office/word/2018/wordml" xmlns:w16du="http://schemas.microsoft.com/office/word/2023/wordml/word16du" xmlns:w16sdtdh="http://schemas.microsoft.com/office/word/2020/wordml/sdtdatahash" xmlns:w16sdtfl="http://schemas.microsoft.com/office/word/2024/wordml/sdtformatlock" xmlns:w16se="http://schemas.microsoft.com/office/word/2015/wordml/symex" xmlns:wpg="http://schemas.microsoft.com/office/word/2010/wordprocessingGroup" xmlns:wpi="http://schemas.microsoft.com/office/word/2010/wordprocessingInk" xmlns:wne="http://schemas.microsoft.com/office/word/2006/wordml" xmlns:wps="http://schemas.microsoft.com/office/word/2010/wordprocessingShape" mc:Ignorable="w14 w15 w16se w16cid w16 w16cex w16sdtdh w16sdtfl w16du wp14">
   <w:body>
     <w:p>
       <w:pPr>
@@ -15,11 +15,11 @@
       </w:tblPr>
       <w:tblGrid>
         <w:gridCol w:w="1112"/>
-        <w:gridCol w:w="3778"/>
-        <w:gridCol w:w="1209"/>
-        <w:gridCol w:w="1827"/>
+        <w:gridCol w:w="3750"/>
+        <w:gridCol w:w="1199"/>
+        <w:gridCol w:w="1850"/>
         <w:gridCol w:w="1427"/>
-        <w:gridCol w:w="1663"/>
+        <w:gridCol w:w="1678"/>
       </w:tblGrid>
       <w:tr>
         <w:tc>
@@ -52,21 +52,30 @@
           </w:tcPr>
           <w:p>
             <w:pPr>
-              <w:jc w:val="center"/>
-              <w:rPr>
-                <w:b/>
-                <w:sz w:val="20"/>
-              </w:rPr>
-            </w:pPr>
-          </w:p>
-          <w:p>
-            <w:pPr>
-              <w:jc w:val="center"/>
-              <w:rPr>
-                <w:b/>
-                <w:sz w:val="20"/>
-              </w:rPr>
-            </w:pPr>
+              <w:rPr>
+                <w:b/>
+                <w:color w:val="0070C0"/>
+                <w:sz w:val="20"/>
+              </w:rPr>
+            </w:pPr>
+            <w:proofErr w:type="spellStart"/>
+            <w:r>
+              <w:rPr>
+                <w:b/>
+                <w:color w:val="0070C0"/>
+                <w:sz w:val="20"/>
+              </w:rPr>
+              <w:t>Orchid</w:t>
+            </w:r>
+            <w:proofErr w:type="spellEnd"/>
+            <w:r>
+              <w:rPr>
+                <w:b/>
+                <w:color w:val="0070C0"/>
+                <w:sz w:val="20"/>
+              </w:rPr>
+              <w:t xml:space="preserve"> Cosmetics</w:t>
+            </w:r>
           </w:p>
         </w:tc>
         <w:tc>
@@ -102,9 +111,18 @@
               <w:jc w:val="center"/>
               <w:rPr>
                 <w:b/>
-                <w:sz w:val="20"/>
-              </w:rPr>
-            </w:pPr>
+                <w:color w:val="0070C0"/>
+                <w:sz w:val="20"/>
+              </w:rPr>
+            </w:pPr>
+            <w:r>
+              <w:rPr>
+                <w:b/>
+                <w:color w:val="0070C0"/>
+                <w:sz w:val="20"/>
+              </w:rPr>
+              <w:t>2025-001</w:t>
+            </w:r>
           </w:p>
         </w:tc>
         <w:tc>
@@ -140,9 +158,18 @@
               <w:jc w:val="center"/>
               <w:rPr>
                 <w:b/>
-                <w:sz w:val="20"/>
-              </w:rPr>
-            </w:pPr>
+                <w:color w:val="0070C0"/>
+                <w:sz w:val="20"/>
+              </w:rPr>
+            </w:pPr>
+            <w:r>
+              <w:rPr>
+                <w:b/>
+                <w:color w:val="0070C0"/>
+                <w:sz w:val="20"/>
+              </w:rPr>
+              <w:t>26-10-2025</w:t>
+            </w:r>
           </w:p>
         </w:tc>
       </w:tr>
@@ -164,21 +191,7 @@
         <w:rPr>
           <w:b/>
         </w:rPr>
-        <w:t>NORMAS Y PROCEDIMIENTOS APLICABLES (</w:t>
-      </w:r>
-      <w:proofErr w:type="spellStart"/>
-      <w:r>
-        <w:rPr>
-          <w:b/>
-        </w:rPr>
-        <w:t>FAE</w:t>
-      </w:r>
-      <w:proofErr w:type="spellEnd"/>
-      <w:r>
-        <w:rPr>
-          <w:b/>
-        </w:rPr>
-        <w:t>)</w:t>
+        <w:t>NORMAS Y PROCEDIMIENTOS APLICABLES (FAE)</w:t>
       </w:r>
     </w:p>
     <w:tbl>
@@ -310,9 +323,9 @@
         <w:tblLook w:val="00A0" w:firstRow="1" w:lastRow="0" w:firstColumn="1" w:lastColumn="0" w:noHBand="0" w:noVBand="0"/>
       </w:tblPr>
       <w:tblGrid>
-        <w:gridCol w:w="1057"/>
-        <w:gridCol w:w="4691"/>
-        <w:gridCol w:w="5257"/>
+        <w:gridCol w:w="1098"/>
+        <w:gridCol w:w="4671"/>
+        <w:gridCol w:w="5236"/>
       </w:tblGrid>
       <w:tr>
         <w:trPr>
@@ -352,7 +365,7 @@
         </w:trPr>
         <w:tc>
           <w:tcPr>
-            <w:tcW w:w="363" w:type="pct"/>
+            <w:tcW w:w="499" w:type="pct"/>
             <w:shd w:val="clear" w:color="auto" w:fill="D9D9D9" w:themeFill="background1" w:themeFillShade="D9"/>
             <w:vAlign w:val="center"/>
           </w:tcPr>
@@ -378,7 +391,7 @@
         </w:tc>
         <w:tc>
           <w:tcPr>
-            <w:tcW w:w="2190" w:type="pct"/>
+            <w:tcW w:w="2122" w:type="pct"/>
             <w:shd w:val="clear" w:color="auto" w:fill="D9D9D9" w:themeFill="background1" w:themeFillShade="D9"/>
             <w:vAlign w:val="center"/>
           </w:tcPr>
@@ -404,7 +417,7 @@
         </w:tc>
         <w:tc>
           <w:tcPr>
-            <w:tcW w:w="2447" w:type="pct"/>
+            <w:tcW w:w="2379" w:type="pct"/>
             <w:shd w:val="clear" w:color="auto" w:fill="D9D9D9" w:themeFill="background1" w:themeFillShade="D9"/>
             <w:vAlign w:val="center"/>
           </w:tcPr>
@@ -435,63 +448,88 @@
         </w:trPr>
         <w:tc>
           <w:tcPr>
-            <w:tcW w:w="363" w:type="pct"/>
+            <w:tcW w:w="499" w:type="pct"/>
             <w:vAlign w:val="center"/>
           </w:tcPr>
           <w:p>
             <w:pPr>
               <w:spacing w:after="0" w:line="240" w:lineRule="auto"/>
               <w:rPr>
-                <w:rFonts w:eastAsia="Calibri" w:cs="HelveticaNeueLT Std Med"/>
-                <w:iCs/>
-                <w:sz w:val="18"/>
-                <w:szCs w:val="18"/>
-              </w:rPr>
-            </w:pPr>
-          </w:p>
-        </w:tc>
-        <w:tc>
-          <w:tcPr>
-            <w:tcW w:w="2190" w:type="pct"/>
+                <w:rFonts w:cstheme="minorHAnsi"/>
+                <w:color w:val="0070C0"/>
+                <w:sz w:val="20"/>
+                <w:lang w:val="es-ES"/>
+              </w:rPr>
+            </w:pPr>
+            <w:r>
+              <w:rPr>
+                <w:rFonts w:cstheme="minorHAnsi"/>
+                <w:color w:val="0070C0"/>
+                <w:sz w:val="20"/>
+                <w:lang w:val="es-ES"/>
+              </w:rPr>
+              <w:t>Poca prioridad</w:t>
+            </w:r>
+          </w:p>
+        </w:tc>
+        <w:tc>
+          <w:tcPr>
+            <w:tcW w:w="2122" w:type="pct"/>
             <w:vAlign w:val="center"/>
           </w:tcPr>
           <w:p>
             <w:pPr>
               <w:spacing w:after="0" w:line="240" w:lineRule="auto"/>
               <w:rPr>
-                <w:rFonts w:eastAsia="Calibri" w:cs="HelveticaNeueLT Std Med"/>
-                <w:iCs/>
-                <w:sz w:val="18"/>
-                <w:szCs w:val="18"/>
-              </w:rPr>
-            </w:pPr>
-          </w:p>
-        </w:tc>
-        <w:tc>
-          <w:tcPr>
-            <w:tcW w:w="2447" w:type="pct"/>
+                <w:rFonts w:cstheme="minorHAnsi"/>
+                <w:color w:val="0070C0"/>
+                <w:sz w:val="20"/>
+                <w:lang w:val="es-ES"/>
+              </w:rPr>
+            </w:pPr>
+            <w:r>
+              <w:rPr>
+                <w:rFonts w:cstheme="minorHAnsi"/>
+                <w:color w:val="0070C0"/>
+                <w:sz w:val="20"/>
+                <w:lang w:val="es-ES"/>
+              </w:rPr>
+              <w:t xml:space="preserve">Cambios que son considerados poco importantes, </w:t>
+            </w:r>
+            <w:r>
+              <w:rPr>
+                <w:rFonts w:cstheme="minorHAnsi"/>
+                <w:color w:val="0070C0"/>
+                <w:sz w:val="20"/>
+                <w:lang w:val="es-ES"/>
+              </w:rPr>
+              <w:t>como cambios ligeros en las historias de usuario o cambios en el código que no afectase demasiado la funcionalidad</w:t>
+            </w:r>
+          </w:p>
+        </w:tc>
+        <w:tc>
+          <w:tcPr>
+            <w:tcW w:w="2379" w:type="pct"/>
             <w:vAlign w:val="center"/>
           </w:tcPr>
           <w:p>
             <w:pPr>
               <w:spacing w:after="0" w:line="240" w:lineRule="auto"/>
               <w:rPr>
-                <w:rFonts w:eastAsia="Calibri" w:cs="HelveticaNeueLT Std Med"/>
-                <w:iCs/>
-                <w:sz w:val="18"/>
-                <w:szCs w:val="18"/>
-              </w:rPr>
-            </w:pPr>
-            <w:r>
-              <w:rPr>
-                <w:rFonts w:cstheme="minorHAnsi"/>
-                <w:i/>
-                <w:iCs/>
-                <w:color w:val="0070C0"/>
-                <w:sz w:val="20"/>
-                <w:lang w:val="es-ES"/>
-              </w:rPr>
-              <w:t>(ALCANCE, CRONOGRAMA, COSTES, …)</w:t>
+                <w:rFonts w:cstheme="minorHAnsi"/>
+                <w:color w:val="0070C0"/>
+                <w:sz w:val="20"/>
+                <w:lang w:val="es-ES"/>
+              </w:rPr>
+            </w:pPr>
+            <w:r>
+              <w:rPr>
+                <w:rFonts w:cstheme="minorHAnsi"/>
+                <w:color w:val="0070C0"/>
+                <w:sz w:val="20"/>
+                <w:lang w:val="es-ES"/>
+              </w:rPr>
+              <w:t>Código o historias de usuario</w:t>
             </w:r>
           </w:p>
         </w:tc>
@@ -502,53 +540,163 @@
         </w:trPr>
         <w:tc>
           <w:tcPr>
-            <w:tcW w:w="363" w:type="pct"/>
+            <w:tcW w:w="499" w:type="pct"/>
             <w:vAlign w:val="center"/>
           </w:tcPr>
           <w:p>
             <w:pPr>
               <w:spacing w:after="0" w:line="240" w:lineRule="auto"/>
               <w:rPr>
-                <w:rFonts w:eastAsia="Calibri" w:cs="HelveticaNeueLT Std Med"/>
-                <w:iCs/>
-                <w:sz w:val="18"/>
-                <w:szCs w:val="18"/>
-              </w:rPr>
-            </w:pPr>
-          </w:p>
-        </w:tc>
-        <w:tc>
-          <w:tcPr>
-            <w:tcW w:w="2190" w:type="pct"/>
+                <w:rFonts w:cstheme="minorHAnsi"/>
+                <w:color w:val="0070C0"/>
+                <w:sz w:val="20"/>
+                <w:lang w:val="es-ES"/>
+              </w:rPr>
+            </w:pPr>
+            <w:r>
+              <w:rPr>
+                <w:rFonts w:cstheme="minorHAnsi"/>
+                <w:color w:val="0070C0"/>
+                <w:sz w:val="20"/>
+                <w:lang w:val="es-ES"/>
+              </w:rPr>
+              <w:t>Media prioridad</w:t>
+            </w:r>
+          </w:p>
+        </w:tc>
+        <w:tc>
+          <w:tcPr>
+            <w:tcW w:w="2122" w:type="pct"/>
             <w:vAlign w:val="center"/>
           </w:tcPr>
           <w:p>
             <w:pPr>
               <w:spacing w:after="0" w:line="240" w:lineRule="auto"/>
               <w:rPr>
-                <w:rFonts w:eastAsia="Calibri" w:cs="HelveticaNeueLT Std Med"/>
-                <w:iCs/>
-                <w:sz w:val="18"/>
-                <w:szCs w:val="18"/>
-              </w:rPr>
-            </w:pPr>
-          </w:p>
-        </w:tc>
-        <w:tc>
-          <w:tcPr>
-            <w:tcW w:w="2447" w:type="pct"/>
+                <w:rFonts w:cstheme="minorHAnsi"/>
+                <w:color w:val="0070C0"/>
+                <w:sz w:val="20"/>
+                <w:lang w:val="es-ES"/>
+              </w:rPr>
+            </w:pPr>
+            <w:r>
+              <w:rPr>
+                <w:rFonts w:cstheme="minorHAnsi"/>
+                <w:color w:val="0070C0"/>
+                <w:sz w:val="20"/>
+                <w:lang w:val="es-ES"/>
+              </w:rPr>
+              <w:t>Cambios que son considerados de media envergadura, es decir, cambios que afecten a la planificación del proyecto o modificar algunos documentos menores</w:t>
+            </w:r>
+          </w:p>
+        </w:tc>
+        <w:tc>
+          <w:tcPr>
+            <w:tcW w:w="2379" w:type="pct"/>
             <w:vAlign w:val="center"/>
           </w:tcPr>
           <w:p>
             <w:pPr>
               <w:spacing w:after="0" w:line="240" w:lineRule="auto"/>
               <w:rPr>
-                <w:rFonts w:eastAsia="Calibri" w:cs="HelveticaNeueLT Std Med"/>
-                <w:iCs/>
-                <w:sz w:val="18"/>
-                <w:szCs w:val="18"/>
-              </w:rPr>
-            </w:pPr>
+                <w:rFonts w:cstheme="minorHAnsi"/>
+                <w:color w:val="0070C0"/>
+                <w:sz w:val="20"/>
+                <w:lang w:val="es-ES"/>
+              </w:rPr>
+            </w:pPr>
+            <w:r>
+              <w:rPr>
+                <w:rFonts w:cstheme="minorHAnsi"/>
+                <w:color w:val="0070C0"/>
+                <w:sz w:val="20"/>
+                <w:lang w:val="es-ES"/>
+              </w:rPr>
+              <w:t>Planificación y metodología</w:t>
+            </w:r>
+          </w:p>
+        </w:tc>
+      </w:tr>
+      <w:tr>
+        <w:trPr>
+          <w:trHeight w:val="406"/>
+        </w:trPr>
+        <w:tc>
+          <w:tcPr>
+            <w:tcW w:w="499" w:type="pct"/>
+            <w:vAlign w:val="center"/>
+          </w:tcPr>
+          <w:p>
+            <w:pPr>
+              <w:spacing w:after="0" w:line="240" w:lineRule="auto"/>
+              <w:rPr>
+                <w:rFonts w:cstheme="minorHAnsi"/>
+                <w:color w:val="0070C0"/>
+                <w:sz w:val="20"/>
+                <w:lang w:val="es-ES"/>
+              </w:rPr>
+            </w:pPr>
+            <w:r>
+              <w:rPr>
+                <w:rFonts w:cstheme="minorHAnsi"/>
+                <w:color w:val="0070C0"/>
+                <w:sz w:val="20"/>
+                <w:lang w:val="es-ES"/>
+              </w:rPr>
+              <w:t>Alta prioridad</w:t>
+            </w:r>
+          </w:p>
+        </w:tc>
+        <w:tc>
+          <w:tcPr>
+            <w:tcW w:w="2122" w:type="pct"/>
+            <w:vAlign w:val="center"/>
+          </w:tcPr>
+          <w:p>
+            <w:pPr>
+              <w:spacing w:after="0" w:line="240" w:lineRule="auto"/>
+              <w:rPr>
+                <w:rFonts w:cstheme="minorHAnsi"/>
+                <w:color w:val="0070C0"/>
+                <w:sz w:val="20"/>
+                <w:lang w:val="es-ES"/>
+              </w:rPr>
+            </w:pPr>
+            <w:r>
+              <w:rPr>
+                <w:rFonts w:cstheme="minorHAnsi"/>
+                <w:color w:val="0070C0"/>
+                <w:sz w:val="20"/>
+                <w:lang w:val="es-ES"/>
+              </w:rPr>
+              <w:t>Cambios que son considerados de alta prioridad, como cambios en el acta de constitución, salarios, o ampliación del proyecto</w:t>
+            </w:r>
+          </w:p>
+        </w:tc>
+        <w:tc>
+          <w:tcPr>
+            <w:tcW w:w="2379" w:type="pct"/>
+            <w:vAlign w:val="center"/>
+          </w:tcPr>
+          <w:p>
+            <w:pPr>
+              <w:spacing w:after="0" w:line="240" w:lineRule="auto"/>
+              <w:rPr>
+                <w:rFonts w:cstheme="minorHAnsi"/>
+                <w:color w:val="0070C0"/>
+                <w:sz w:val="20"/>
+                <w:lang w:val="es-ES"/>
+              </w:rPr>
+            </w:pPr>
+            <w:r>
+              <w:rPr>
+                <w:rFonts w:cstheme="minorHAnsi"/>
+                <w:color w:val="0070C0"/>
+                <w:sz w:val="20"/>
+                <w:lang w:val="es-ES"/>
+              </w:rPr>
+              <w:t>Alcance</w:t>
+            </w:r>
           </w:p>
         </w:tc>
       </w:tr>
@@ -709,7 +857,7 @@
                 <w:sz w:val="20"/>
                 <w:lang w:val="es-ES"/>
               </w:rPr>
-              <w:t>Rol 1</w:t>
+              <w:t>Director</w:t>
             </w:r>
           </w:p>
         </w:tc>
@@ -722,6 +870,78 @@
               <w:spacing w:afterAutospacing="0"/>
             </w:pPr>
             <w:r>
+              <w:rPr>
+                <w:rFonts w:cstheme="minorHAnsi"/>
+                <w:color w:val="0070C0"/>
+                <w:sz w:val="20"/>
+                <w:lang w:val="es-ES"/>
+              </w:rPr>
+              <w:t>Seguimiento y análisis de cambios de poca o media importancia para el proyecto</w:t>
+            </w:r>
+          </w:p>
+        </w:tc>
+        <w:tc>
+          <w:tcPr>
+            <w:tcW w:w="2552" w:type="dxa"/>
+          </w:tcPr>
+          <w:p>
+            <w:pPr>
+              <w:spacing w:afterAutospacing="0"/>
+              <w:jc w:val="both"/>
+              <w:rPr>
+                <w:rFonts w:cstheme="minorHAnsi"/>
+                <w:color w:val="0070C0"/>
+                <w:sz w:val="20"/>
+                <w:lang w:val="es-ES"/>
+              </w:rPr>
+            </w:pPr>
+            <w:r>
+              <w:rPr>
+                <w:rFonts w:cstheme="minorHAnsi"/>
+                <w:color w:val="0070C0"/>
+                <w:sz w:val="20"/>
+                <w:lang w:val="es-ES"/>
+              </w:rPr>
+              <w:t>Cambios de poca o media prioridad del proyecto</w:t>
+            </w:r>
+          </w:p>
+        </w:tc>
+        <w:tc>
+          <w:tcPr>
+            <w:tcW w:w="2693" w:type="dxa"/>
+          </w:tcPr>
+          <w:p>
+            <w:pPr>
+              <w:spacing w:afterAutospacing="0"/>
+              <w:jc w:val="both"/>
+              <w:rPr>
+                <w:rFonts w:cstheme="minorHAnsi"/>
+                <w:color w:val="0070C0"/>
+                <w:sz w:val="20"/>
+                <w:lang w:val="es-ES"/>
+              </w:rPr>
+            </w:pPr>
+            <w:r>
+              <w:rPr>
+                <w:rFonts w:cstheme="minorHAnsi"/>
+                <w:color w:val="0070C0"/>
+                <w:sz w:val="20"/>
+                <w:lang w:val="es-ES"/>
+              </w:rPr>
+              <w:t>Total</w:t>
+            </w:r>
+          </w:p>
+        </w:tc>
+      </w:tr>
+      <w:tr>
+        <w:tc>
+          <w:tcPr>
+            <w:tcW w:w="2235" w:type="dxa"/>
+          </w:tcPr>
+          <w:p>
+            <w:pPr>
+              <w:spacing w:afterAutospacing="0"/>
+              <w:jc w:val="both"/>
               <w:rPr>
                 <w:rFonts w:cstheme="minorHAnsi"/>
                 <w:i/>
@@ -730,8 +950,7 @@
                 <w:sz w:val="20"/>
                 <w:lang w:val="es-ES"/>
               </w:rPr>
-              <w:t>(</w:t>
-            </w:r>
+            </w:pPr>
             <w:r>
               <w:rPr>
                 <w:rFonts w:cstheme="minorHAnsi"/>
@@ -741,7 +960,33 @@
                 <w:sz w:val="20"/>
                 <w:lang w:val="es-ES"/>
               </w:rPr>
-              <w:t>PRESENTACIÓN, SEGUIMIENTO, ANÁLISIS)</w:t>
+              <w:t>Equipo desarrollador</w:t>
+            </w:r>
+          </w:p>
+        </w:tc>
+        <w:tc>
+          <w:tcPr>
+            <w:tcW w:w="3543" w:type="dxa"/>
+          </w:tcPr>
+          <w:p>
+            <w:pPr>
+              <w:spacing w:afterAutospacing="0"/>
+              <w:jc w:val="both"/>
+              <w:rPr>
+                <w:rFonts w:cstheme="minorHAnsi"/>
+                <w:color w:val="0070C0"/>
+                <w:sz w:val="20"/>
+                <w:lang w:val="es-ES"/>
+              </w:rPr>
+            </w:pPr>
+            <w:r>
+              <w:rPr>
+                <w:rFonts w:cstheme="minorHAnsi"/>
+                <w:color w:val="0070C0"/>
+                <w:sz w:val="20"/>
+                <w:lang w:val="es-ES"/>
+              </w:rPr>
+              <w:t xml:space="preserve">Presentación de los cambios al director y al patrocinador </w:t>
             </w:r>
           </w:p>
         </w:tc>
@@ -753,7 +998,22 @@
             <w:pPr>
               <w:spacing w:afterAutospacing="0"/>
               <w:jc w:val="both"/>
-            </w:pPr>
+              <w:rPr>
+                <w:rFonts w:cstheme="minorHAnsi"/>
+                <w:color w:val="0070C0"/>
+                <w:sz w:val="20"/>
+                <w:lang w:val="es-ES"/>
+              </w:rPr>
+            </w:pPr>
+            <w:r>
+              <w:rPr>
+                <w:rFonts w:cstheme="minorHAnsi"/>
+                <w:color w:val="0070C0"/>
+                <w:sz w:val="20"/>
+                <w:lang w:val="es-ES"/>
+              </w:rPr>
+              <w:t>Todo tipo de cambios</w:t>
+            </w:r>
           </w:p>
         </w:tc>
         <w:tc>
@@ -764,7 +1024,22 @@
             <w:pPr>
               <w:spacing w:afterAutospacing="0"/>
               <w:jc w:val="both"/>
-            </w:pPr>
+              <w:rPr>
+                <w:rFonts w:cstheme="minorHAnsi"/>
+                <w:color w:val="0070C0"/>
+                <w:sz w:val="20"/>
+                <w:lang w:val="es-ES"/>
+              </w:rPr>
+            </w:pPr>
+            <w:r>
+              <w:rPr>
+                <w:rFonts w:cstheme="minorHAnsi"/>
+                <w:color w:val="0070C0"/>
+                <w:sz w:val="20"/>
+                <w:lang w:val="es-ES"/>
+              </w:rPr>
+              <w:t>Parcial</w:t>
+            </w:r>
           </w:p>
         </w:tc>
       </w:tr>
@@ -795,7 +1070,7 @@
                 <w:sz w:val="20"/>
                 <w:lang w:val="es-ES"/>
               </w:rPr>
-              <w:t>Rol 2</w:t>
+              <w:t>Patrocinador</w:t>
             </w:r>
           </w:p>
         </w:tc>
@@ -807,7 +1082,22 @@
             <w:pPr>
               <w:spacing w:afterAutospacing="0"/>
               <w:jc w:val="both"/>
-            </w:pPr>
+              <w:rPr>
+                <w:rFonts w:cstheme="minorHAnsi"/>
+                <w:color w:val="0070C0"/>
+                <w:sz w:val="20"/>
+                <w:lang w:val="es-ES"/>
+              </w:rPr>
+            </w:pPr>
+            <w:r>
+              <w:rPr>
+                <w:rFonts w:cstheme="minorHAnsi"/>
+                <w:color w:val="0070C0"/>
+                <w:sz w:val="20"/>
+                <w:lang w:val="es-ES"/>
+              </w:rPr>
+              <w:t>Análisis de los cambios críticos o que cambien en profundidad el proyecto para dar su parecer</w:t>
+            </w:r>
           </w:p>
         </w:tc>
         <w:tc>
@@ -818,7 +1108,22 @@
             <w:pPr>
               <w:spacing w:afterAutospacing="0"/>
               <w:jc w:val="both"/>
-            </w:pPr>
+              <w:rPr>
+                <w:rFonts w:cstheme="minorHAnsi"/>
+                <w:color w:val="0070C0"/>
+                <w:sz w:val="20"/>
+                <w:lang w:val="es-ES"/>
+              </w:rPr>
+            </w:pPr>
+            <w:r>
+              <w:rPr>
+                <w:rFonts w:cstheme="minorHAnsi"/>
+                <w:color w:val="0070C0"/>
+                <w:sz w:val="20"/>
+                <w:lang w:val="es-ES"/>
+              </w:rPr>
+              <w:t>Cambios de alta prioridad del proyecto</w:t>
+            </w:r>
           </w:p>
         </w:tc>
         <w:tc>
@@ -829,213 +1134,22 @@
             <w:pPr>
               <w:spacing w:afterAutospacing="0"/>
               <w:jc w:val="both"/>
-            </w:pPr>
-          </w:p>
-        </w:tc>
-      </w:tr>
-      <w:tr>
-        <w:tc>
-          <w:tcPr>
-            <w:tcW w:w="2235" w:type="dxa"/>
-          </w:tcPr>
-          <w:p>
-            <w:pPr>
-              <w:spacing w:afterAutospacing="0"/>
-              <w:jc w:val="both"/>
-              <w:rPr>
-                <w:rFonts w:cstheme="minorHAnsi"/>
-                <w:i/>
-                <w:iCs/>
-                <w:color w:val="0070C0"/>
-                <w:sz w:val="20"/>
-                <w:lang w:val="es-ES"/>
-              </w:rPr>
-            </w:pPr>
-            <w:r>
-              <w:rPr>
-                <w:rFonts w:cstheme="minorHAnsi"/>
-                <w:i/>
-                <w:iCs/>
-                <w:color w:val="0070C0"/>
-                <w:sz w:val="20"/>
-                <w:lang w:val="es-ES"/>
-              </w:rPr>
-              <w:t>Rol 3</w:t>
-            </w:r>
-          </w:p>
-        </w:tc>
-        <w:tc>
-          <w:tcPr>
-            <w:tcW w:w="3543" w:type="dxa"/>
-          </w:tcPr>
-          <w:p>
-            <w:pPr>
-              <w:spacing w:afterAutospacing="0"/>
-              <w:jc w:val="both"/>
-            </w:pPr>
-          </w:p>
-        </w:tc>
-        <w:tc>
-          <w:tcPr>
-            <w:tcW w:w="2552" w:type="dxa"/>
-          </w:tcPr>
-          <w:p>
-            <w:pPr>
-              <w:spacing w:afterAutospacing="0"/>
-              <w:jc w:val="both"/>
-            </w:pPr>
-          </w:p>
-        </w:tc>
-        <w:tc>
-          <w:tcPr>
-            <w:tcW w:w="2693" w:type="dxa"/>
-          </w:tcPr>
-          <w:p>
-            <w:pPr>
-              <w:spacing w:afterAutospacing="0"/>
-              <w:jc w:val="both"/>
-            </w:pPr>
-          </w:p>
-        </w:tc>
-      </w:tr>
-      <w:tr>
-        <w:tc>
-          <w:tcPr>
-            <w:tcW w:w="2235" w:type="dxa"/>
-          </w:tcPr>
-          <w:p>
-            <w:pPr>
-              <w:spacing w:afterAutospacing="0"/>
-              <w:jc w:val="both"/>
-              <w:rPr>
-                <w:rFonts w:cstheme="minorHAnsi"/>
-                <w:i/>
-                <w:iCs/>
-                <w:color w:val="0070C0"/>
-                <w:sz w:val="20"/>
-                <w:lang w:val="es-ES"/>
-              </w:rPr>
-            </w:pPr>
-            <w:r>
-              <w:rPr>
-                <w:rFonts w:cstheme="minorHAnsi"/>
-                <w:i/>
-                <w:iCs/>
-                <w:color w:val="0070C0"/>
-                <w:sz w:val="20"/>
-                <w:lang w:val="es-ES"/>
-              </w:rPr>
-              <w:t>Rol 4</w:t>
-            </w:r>
-          </w:p>
-        </w:tc>
-        <w:tc>
-          <w:tcPr>
-            <w:tcW w:w="3543" w:type="dxa"/>
-          </w:tcPr>
-          <w:p>
-            <w:pPr>
-              <w:spacing w:afterAutospacing="0"/>
-              <w:jc w:val="both"/>
-            </w:pPr>
-          </w:p>
-        </w:tc>
-        <w:tc>
-          <w:tcPr>
-            <w:tcW w:w="2552" w:type="dxa"/>
-          </w:tcPr>
-          <w:p>
-            <w:pPr>
-              <w:spacing w:afterAutospacing="0"/>
-              <w:jc w:val="both"/>
-            </w:pPr>
-          </w:p>
-        </w:tc>
-        <w:tc>
-          <w:tcPr>
-            <w:tcW w:w="2693" w:type="dxa"/>
-          </w:tcPr>
-          <w:p>
-            <w:pPr>
-              <w:spacing w:afterAutospacing="0"/>
-              <w:jc w:val="both"/>
-            </w:pPr>
-          </w:p>
-        </w:tc>
-      </w:tr>
-      <w:tr>
-        <w:tc>
-          <w:tcPr>
-            <w:tcW w:w="2235" w:type="dxa"/>
-          </w:tcPr>
-          <w:p>
-            <w:pPr>
-              <w:spacing w:afterAutospacing="0"/>
-              <w:jc w:val="both"/>
-              <w:rPr>
-                <w:rFonts w:cstheme="minorHAnsi"/>
-                <w:i/>
-                <w:iCs/>
-                <w:color w:val="0070C0"/>
-                <w:sz w:val="20"/>
-                <w:lang w:val="es-ES"/>
-              </w:rPr>
-            </w:pPr>
-            <w:r>
-              <w:rPr>
-                <w:rFonts w:cstheme="minorHAnsi"/>
-                <w:i/>
-                <w:iCs/>
-                <w:color w:val="0070C0"/>
-                <w:sz w:val="20"/>
-                <w:lang w:val="es-ES"/>
-              </w:rPr>
-              <w:t xml:space="preserve">Rol </w:t>
-            </w:r>
-            <w:r>
-              <w:rPr>
-                <w:rFonts w:cstheme="minorHAnsi"/>
-                <w:i/>
-                <w:iCs/>
-                <w:color w:val="0070C0"/>
-                <w:sz w:val="20"/>
-                <w:lang w:val="es-ES"/>
-              </w:rPr>
-              <w:t>5</w:t>
-            </w:r>
-          </w:p>
-        </w:tc>
-        <w:tc>
-          <w:tcPr>
-            <w:tcW w:w="3543" w:type="dxa"/>
-          </w:tcPr>
-          <w:p>
-            <w:pPr>
-              <w:spacing w:afterAutospacing="0"/>
-              <w:jc w:val="both"/>
-            </w:pPr>
-          </w:p>
-        </w:tc>
-        <w:tc>
-          <w:tcPr>
-            <w:tcW w:w="2552" w:type="dxa"/>
-          </w:tcPr>
-          <w:p>
-            <w:pPr>
-              <w:spacing w:afterAutospacing="0"/>
-              <w:jc w:val="both"/>
-            </w:pPr>
-          </w:p>
-        </w:tc>
-        <w:tc>
-          <w:tcPr>
-            <w:tcW w:w="2693" w:type="dxa"/>
-          </w:tcPr>
-          <w:p>
-            <w:pPr>
-              <w:spacing w:afterAutospacing="0"/>
-              <w:jc w:val="both"/>
-            </w:pPr>
+              <w:rPr>
+                <w:rFonts w:cstheme="minorHAnsi"/>
+                <w:color w:val="0070C0"/>
+                <w:sz w:val="20"/>
+                <w:lang w:val="es-ES"/>
+              </w:rPr>
+            </w:pPr>
+            <w:r>
+              <w:rPr>
+                <w:rFonts w:cstheme="minorHAnsi"/>
+                <w:color w:val="0070C0"/>
+                <w:sz w:val="20"/>
+                <w:lang w:val="es-ES"/>
+              </w:rPr>
+              <w:t>Total</w:t>
+            </w:r>
           </w:p>
         </w:tc>
       </w:tr>
@@ -1465,7 +1579,7 @@
 </file>
 
 <file path=word/endnotes.xml><?xml version="1.0" encoding="utf-8"?>
-<w:endnotes xmlns:wpc="http://schemas.microsoft.com/office/word/2010/wordprocessingCanvas" xmlns:cx="http://schemas.microsoft.com/office/drawing/2014/chartex" xmlns:cx1="http://schemas.microsoft.com/office/drawing/2015/9/8/chartex" xmlns:cx2="http://schemas.microsoft.com/office/drawing/2015/10/21/chartex" xmlns:cx3="http://schemas.microsoft.com/office/drawing/2016/5/9/chartex" xmlns:cx4="http://schemas.microsoft.com/office/drawing/2016/5/10/chartex" xmlns:cx5="http://schemas.microsoft.com/office/drawing/2016/5/11/chartex" xmlns:cx6="http://schemas.microsoft.com/office/drawing/2016/5/12/chartex" xmlns:cx7="http://schemas.microsoft.com/office/drawing/2016/5/13/chartex" xmlns:cx8="http://schemas.microsoft.com/office/drawing/2016/5/14/chartex" xmlns:mc="http://schemas.openxmlformats.org/markup-compatibility/2006" xmlns:aink="http://schemas.microsoft.com/office/drawing/2016/ink" xmlns:am3d="http://schemas.microsoft.com/office/drawing/2017/model3d" xmlns:o="urn:schemas-microsoft-com:office:office" xmlns:oel="http://schemas.microsoft.com/office/2019/extlst" xmlns:r="http://schemas.openxmlformats.org/officeDocument/2006/relationships" xmlns:m="http://schemas.openxmlformats.org/officeDocument/2006/math" xmlns:v="urn:schemas-microsoft-com:vml" xmlns:wp14="http://schemas.microsoft.com/office/word/2010/wordprocessingDrawing" xmlns:wp="http://schemas.openxmlformats.org/drawingml/2006/wordprocessingDrawing" xmlns:w10="urn:schemas-microsoft-com:office:word" xmlns:w="http://schemas.openxmlformats.org/wordprocessingml/2006/main" xmlns:w14="http://schemas.microsoft.com/office/word/2010/wordml" xmlns:w15="http://schemas.microsoft.com/office/word/2012/wordml" xmlns:w16cex="http://schemas.microsoft.com/office/word/2018/wordml/cex" xmlns:w16cid="http://schemas.microsoft.com/office/word/2016/wordml/cid" xmlns:w16="http://schemas.microsoft.com/office/word/2018/wordml" xmlns:w16du="http://schemas.microsoft.com/office/word/2023/wordml/word16du" xmlns:w16sdtdh="http://schemas.microsoft.com/office/word/2020/wordml/sdtdatahash" xmlns:w16se="http://schemas.microsoft.com/office/word/2015/wordml/symex" xmlns:wpg="http://schemas.microsoft.com/office/word/2010/wordprocessingGroup" xmlns:wpi="http://schemas.microsoft.com/office/word/2010/wordprocessingInk" xmlns:wne="http://schemas.microsoft.com/office/word/2006/wordml" xmlns:wps="http://schemas.microsoft.com/office/word/2010/wordprocessingShape" mc:Ignorable="w14 w15 w16se w16cid w16 w16cex w16sdtdh w16du wp14">
+<w:endnotes xmlns:wpc="http://schemas.microsoft.com/office/word/2010/wordprocessingCanvas" xmlns:cx="http://schemas.microsoft.com/office/drawing/2014/chartex" xmlns:cx1="http://schemas.microsoft.com/office/drawing/2015/9/8/chartex" xmlns:cx2="http://schemas.microsoft.com/office/drawing/2015/10/21/chartex" xmlns:cx3="http://schemas.microsoft.com/office/drawing/2016/5/9/chartex" xmlns:cx4="http://schemas.microsoft.com/office/drawing/2016/5/10/chartex" xmlns:cx5="http://schemas.microsoft.com/office/drawing/2016/5/11/chartex" xmlns:cx6="http://schemas.microsoft.com/office/drawing/2016/5/12/chartex" xmlns:cx7="http://schemas.microsoft.com/office/drawing/2016/5/13/chartex" xmlns:cx8="http://schemas.microsoft.com/office/drawing/2016/5/14/chartex" xmlns:mc="http://schemas.openxmlformats.org/markup-compatibility/2006" xmlns:aink="http://schemas.microsoft.com/office/drawing/2016/ink" xmlns:am3d="http://schemas.microsoft.com/office/drawing/2017/model3d" xmlns:o="urn:schemas-microsoft-com:office:office" xmlns:oel="http://schemas.microsoft.com/office/2019/extlst" xmlns:r="http://schemas.openxmlformats.org/officeDocument/2006/relationships" xmlns:m="http://schemas.openxmlformats.org/officeDocument/2006/math" xmlns:v="urn:schemas-microsoft-com:vml" xmlns:wp14="http://schemas.microsoft.com/office/word/2010/wordprocessingDrawing" xmlns:wp="http://schemas.openxmlformats.org/drawingml/2006/wordprocessingDrawing" xmlns:w10="urn:schemas-microsoft-com:office:word" xmlns:w="http://schemas.openxmlformats.org/wordprocessingml/2006/main" xmlns:w14="http://schemas.microsoft.com/office/word/2010/wordml" xmlns:w15="http://schemas.microsoft.com/office/word/2012/wordml" xmlns:w16cex="http://schemas.microsoft.com/office/word/2018/wordml/cex" xmlns:w16cid="http://schemas.microsoft.com/office/word/2016/wordml/cid" xmlns:w16="http://schemas.microsoft.com/office/word/2018/wordml" xmlns:w16du="http://schemas.microsoft.com/office/word/2023/wordml/word16du" xmlns:w16sdtdh="http://schemas.microsoft.com/office/word/2020/wordml/sdtdatahash" xmlns:w16sdtfl="http://schemas.microsoft.com/office/word/2024/wordml/sdtformatlock" xmlns:w16se="http://schemas.microsoft.com/office/word/2015/wordml/symex" xmlns:wpg="http://schemas.microsoft.com/office/word/2010/wordprocessingGroup" xmlns:wpi="http://schemas.microsoft.com/office/word/2010/wordprocessingInk" xmlns:wne="http://schemas.microsoft.com/office/word/2006/wordml" xmlns:wps="http://schemas.microsoft.com/office/word/2010/wordprocessingShape" mc:Ignorable="w14 w15 w16se w16cid w16 w16cex w16sdtdh w16sdtfl w16du wp14">
   <w:endnote w:type="separator" w:id="-1">
     <w:p>
       <w:pPr>
@@ -1490,7 +1604,7 @@
 </file>
 
 <file path=word/footer1.xml><?xml version="1.0" encoding="utf-8"?>
-<w:ftr xmlns:wpc="http://schemas.microsoft.com/office/word/2010/wordprocessingCanvas" xmlns:cx="http://schemas.microsoft.com/office/drawing/2014/chartex" xmlns:cx1="http://schemas.microsoft.com/office/drawing/2015/9/8/chartex" xmlns:cx2="http://schemas.microsoft.com/office/drawing/2015/10/21/chartex" xmlns:cx3="http://schemas.microsoft.com/office/drawing/2016/5/9/chartex" xmlns:cx4="http://schemas.microsoft.com/office/drawing/2016/5/10/chartex" xmlns:cx5="http://schemas.microsoft.com/office/drawing/2016/5/11/chartex" xmlns:cx6="http://schemas.microsoft.com/office/drawing/2016/5/12/chartex" xmlns:cx7="http://schemas.microsoft.com/office/drawing/2016/5/13/chartex" xmlns:cx8="http://schemas.microsoft.com/office/drawing/2016/5/14/chartex" xmlns:mc="http://schemas.openxmlformats.org/markup-compatibility/2006" xmlns:aink="http://schemas.microsoft.com/office/drawing/2016/ink" xmlns:am3d="http://schemas.microsoft.com/office/drawing/2017/model3d" xmlns:o="urn:schemas-microsoft-com:office:office" xmlns:oel="http://schemas.microsoft.com/office/2019/extlst" xmlns:r="http://schemas.openxmlformats.org/officeDocument/2006/relationships" xmlns:m="http://schemas.openxmlformats.org/officeDocument/2006/math" xmlns:v="urn:schemas-microsoft-com:vml" xmlns:wp14="http://schemas.microsoft.com/office/word/2010/wordprocessingDrawing" xmlns:wp="http://schemas.openxmlformats.org/drawingml/2006/wordprocessingDrawing" xmlns:w10="urn:schemas-microsoft-com:office:word" xmlns:w="http://schemas.openxmlformats.org/wordprocessingml/2006/main" xmlns:w14="http://schemas.microsoft.com/office/word/2010/wordml" xmlns:w15="http://schemas.microsoft.com/office/word/2012/wordml" xmlns:w16cex="http://schemas.microsoft.com/office/word/2018/wordml/cex" xmlns:w16cid="http://schemas.microsoft.com/office/word/2016/wordml/cid" xmlns:w16="http://schemas.microsoft.com/office/word/2018/wordml" xmlns:w16du="http://schemas.microsoft.com/office/word/2023/wordml/word16du" xmlns:w16sdtdh="http://schemas.microsoft.com/office/word/2020/wordml/sdtdatahash" xmlns:w16se="http://schemas.microsoft.com/office/word/2015/wordml/symex" xmlns:wpg="http://schemas.microsoft.com/office/word/2010/wordprocessingGroup" xmlns:wpi="http://schemas.microsoft.com/office/word/2010/wordprocessingInk" xmlns:wne="http://schemas.microsoft.com/office/word/2006/wordml" xmlns:wps="http://schemas.microsoft.com/office/word/2010/wordprocessingShape" mc:Ignorable="w14 w15 w16se w16cid w16 w16cex w16sdtdh w16du wp14">
+<w:ftr xmlns:wpc="http://schemas.microsoft.com/office/word/2010/wordprocessingCanvas" xmlns:cx="http://schemas.microsoft.com/office/drawing/2014/chartex" xmlns:cx1="http://schemas.microsoft.com/office/drawing/2015/9/8/chartex" xmlns:cx2="http://schemas.microsoft.com/office/drawing/2015/10/21/chartex" xmlns:cx3="http://schemas.microsoft.com/office/drawing/2016/5/9/chartex" xmlns:cx4="http://schemas.microsoft.com/office/drawing/2016/5/10/chartex" xmlns:cx5="http://schemas.microsoft.com/office/drawing/2016/5/11/chartex" xmlns:cx6="http://schemas.microsoft.com/office/drawing/2016/5/12/chartex" xmlns:cx7="http://schemas.microsoft.com/office/drawing/2016/5/13/chartex" xmlns:cx8="http://schemas.microsoft.com/office/drawing/2016/5/14/chartex" xmlns:mc="http://schemas.openxmlformats.org/markup-compatibility/2006" xmlns:aink="http://schemas.microsoft.com/office/drawing/2016/ink" xmlns:am3d="http://schemas.microsoft.com/office/drawing/2017/model3d" xmlns:o="urn:schemas-microsoft-com:office:office" xmlns:oel="http://schemas.microsoft.com/office/2019/extlst" xmlns:r="http://schemas.openxmlformats.org/officeDocument/2006/relationships" xmlns:m="http://schemas.openxmlformats.org/officeDocument/2006/math" xmlns:v="urn:schemas-microsoft-com:vml" xmlns:wp14="http://schemas.microsoft.com/office/word/2010/wordprocessingDrawing" xmlns:wp="http://schemas.openxmlformats.org/drawingml/2006/wordprocessingDrawing" xmlns:w10="urn:schemas-microsoft-com:office:word" xmlns:w="http://schemas.openxmlformats.org/wordprocessingml/2006/main" xmlns:w14="http://schemas.microsoft.com/office/word/2010/wordml" xmlns:w15="http://schemas.microsoft.com/office/word/2012/wordml" xmlns:w16cex="http://schemas.microsoft.com/office/word/2018/wordml/cex" xmlns:w16cid="http://schemas.microsoft.com/office/word/2016/wordml/cid" xmlns:w16="http://schemas.microsoft.com/office/word/2018/wordml" xmlns:w16du="http://schemas.microsoft.com/office/word/2023/wordml/word16du" xmlns:w16sdtdh="http://schemas.microsoft.com/office/word/2020/wordml/sdtdatahash" xmlns:w16sdtfl="http://schemas.microsoft.com/office/word/2024/wordml/sdtformatlock" xmlns:w16se="http://schemas.microsoft.com/office/word/2015/wordml/symex" xmlns:wpg="http://schemas.microsoft.com/office/word/2010/wordprocessingGroup" xmlns:wpi="http://schemas.microsoft.com/office/word/2010/wordprocessingInk" xmlns:wne="http://schemas.microsoft.com/office/word/2006/wordml" xmlns:wps="http://schemas.microsoft.com/office/word/2010/wordprocessingShape" mc:Ignorable="w14 w15 w16se w16cid w16 w16cex w16sdtdh w16sdtfl w16du wp14">
   <w:p>
     <w:pPr>
       <w:pStyle w:val="Piedepgina"/>
@@ -1574,7 +1688,7 @@
 </file>
 
 <file path=word/footnotes.xml><?xml version="1.0" encoding="utf-8"?>
-<w:footnotes xmlns:wpc="http://schemas.microsoft.com/office/word/2010/wordprocessingCanvas" xmlns:cx="http://schemas.microsoft.com/office/drawing/2014/chartex" xmlns:cx1="http://schemas.microsoft.com/office/drawing/2015/9/8/chartex" xmlns:cx2="http://schemas.microsoft.com/office/drawing/2015/10/21/chartex" xmlns:cx3="http://schemas.microsoft.com/office/drawing/2016/5/9/chartex" xmlns:cx4="http://schemas.microsoft.com/office/drawing/2016/5/10/chartex" xmlns:cx5="http://schemas.microsoft.com/office/drawing/2016/5/11/chartex" xmlns:cx6="http://schemas.microsoft.com/office/drawing/2016/5/12/chartex" xmlns:cx7="http://schemas.microsoft.com/office/drawing/2016/5/13/chartex" xmlns:cx8="http://schemas.microsoft.com/office/drawing/2016/5/14/chartex" xmlns:mc="http://schemas.openxmlformats.org/markup-compatibility/2006" xmlns:aink="http://schemas.microsoft.com/office/drawing/2016/ink" xmlns:am3d="http://schemas.microsoft.com/office/drawing/2017/model3d" xmlns:o="urn:schemas-microsoft-com:office:office" xmlns:oel="http://schemas.microsoft.com/office/2019/extlst" xmlns:r="http://schemas.openxmlformats.org/officeDocument/2006/relationships" xmlns:m="http://schemas.openxmlformats.org/officeDocument/2006/math" xmlns:v="urn:schemas-microsoft-com:vml" xmlns:wp14="http://schemas.microsoft.com/office/word/2010/wordprocessingDrawing" xmlns:wp="http://schemas.openxmlformats.org/drawingml/2006/wordprocessingDrawing" xmlns:w10="urn:schemas-microsoft-com:office:word" xmlns:w="http://schemas.openxmlformats.org/wordprocessingml/2006/main" xmlns:w14="http://schemas.microsoft.com/office/word/2010/wordml" xmlns:w15="http://schemas.microsoft.com/office/word/2012/wordml" xmlns:w16cex="http://schemas.microsoft.com/office/word/2018/wordml/cex" xmlns:w16cid="http://schemas.microsoft.com/office/word/2016/wordml/cid" xmlns:w16="http://schemas.microsoft.com/office/word/2018/wordml" xmlns:w16du="http://schemas.microsoft.com/office/word/2023/wordml/word16du" xmlns:w16sdtdh="http://schemas.microsoft.com/office/word/2020/wordml/sdtdatahash" xmlns:w16se="http://schemas.microsoft.com/office/word/2015/wordml/symex" xmlns:wpg="http://schemas.microsoft.com/office/word/2010/wordprocessingGroup" xmlns:wpi="http://schemas.microsoft.com/office/word/2010/wordprocessingInk" xmlns:wne="http://schemas.microsoft.com/office/word/2006/wordml" xmlns:wps="http://schemas.microsoft.com/office/word/2010/wordprocessingShape" mc:Ignorable="w14 w15 w16se w16cid w16 w16cex w16sdtdh w16du wp14">
+<w:footnotes xmlns:wpc="http://schemas.microsoft.com/office/word/2010/wordprocessingCanvas" xmlns:cx="http://schemas.microsoft.com/office/drawing/2014/chartex" xmlns:cx1="http://schemas.microsoft.com/office/drawing/2015/9/8/chartex" xmlns:cx2="http://schemas.microsoft.com/office/drawing/2015/10/21/chartex" xmlns:cx3="http://schemas.microsoft.com/office/drawing/2016/5/9/chartex" xmlns:cx4="http://schemas.microsoft.com/office/drawing/2016/5/10/chartex" xmlns:cx5="http://schemas.microsoft.com/office/drawing/2016/5/11/chartex" xmlns:cx6="http://schemas.microsoft.com/office/drawing/2016/5/12/chartex" xmlns:cx7="http://schemas.microsoft.com/office/drawing/2016/5/13/chartex" xmlns:cx8="http://schemas.microsoft.com/office/drawing/2016/5/14/chartex" xmlns:mc="http://schemas.openxmlformats.org/markup-compatibility/2006" xmlns:aink="http://schemas.microsoft.com/office/drawing/2016/ink" xmlns:am3d="http://schemas.microsoft.com/office/drawing/2017/model3d" xmlns:o="urn:schemas-microsoft-com:office:office" xmlns:oel="http://schemas.microsoft.com/office/2019/extlst" xmlns:r="http://schemas.openxmlformats.org/officeDocument/2006/relationships" xmlns:m="http://schemas.openxmlformats.org/officeDocument/2006/math" xmlns:v="urn:schemas-microsoft-com:vml" xmlns:wp14="http://schemas.microsoft.com/office/word/2010/wordprocessingDrawing" xmlns:wp="http://schemas.openxmlformats.org/drawingml/2006/wordprocessingDrawing" xmlns:w10="urn:schemas-microsoft-com:office:word" xmlns:w="http://schemas.openxmlformats.org/wordprocessingml/2006/main" xmlns:w14="http://schemas.microsoft.com/office/word/2010/wordml" xmlns:w15="http://schemas.microsoft.com/office/word/2012/wordml" xmlns:w16cex="http://schemas.microsoft.com/office/word/2018/wordml/cex" xmlns:w16cid="http://schemas.microsoft.com/office/word/2016/wordml/cid" xmlns:w16="http://schemas.microsoft.com/office/word/2018/wordml" xmlns:w16du="http://schemas.microsoft.com/office/word/2023/wordml/word16du" xmlns:w16sdtdh="http://schemas.microsoft.com/office/word/2020/wordml/sdtdatahash" xmlns:w16sdtfl="http://schemas.microsoft.com/office/word/2024/wordml/sdtformatlock" xmlns:w16se="http://schemas.microsoft.com/office/word/2015/wordml/symex" xmlns:wpg="http://schemas.microsoft.com/office/word/2010/wordprocessingGroup" xmlns:wpi="http://schemas.microsoft.com/office/word/2010/wordprocessingInk" xmlns:wne="http://schemas.microsoft.com/office/word/2006/wordml" xmlns:wps="http://schemas.microsoft.com/office/word/2010/wordprocessingShape" mc:Ignorable="w14 w15 w16se w16cid w16 w16cex w16sdtdh w16sdtfl w16du wp14">
   <w:footnote w:type="separator" w:id="-1">
     <w:p>
       <w:pPr>
@@ -1599,7 +1713,7 @@
 </file>
 
 <file path=word/header1.xml><?xml version="1.0" encoding="utf-8"?>
-<w:hdr xmlns:wpc="http://schemas.microsoft.com/office/word/2010/wordprocessingCanvas" xmlns:cx="http://schemas.microsoft.com/office/drawing/2014/chartex" xmlns:cx1="http://schemas.microsoft.com/office/drawing/2015/9/8/chartex" xmlns:cx2="http://schemas.microsoft.com/office/drawing/2015/10/21/chartex" xmlns:cx3="http://schemas.microsoft.com/office/drawing/2016/5/9/chartex" xmlns:cx4="http://schemas.microsoft.com/office/drawing/2016/5/10/chartex" xmlns:cx5="http://schemas.microsoft.com/office/drawing/2016/5/11/chartex" xmlns:cx6="http://schemas.microsoft.com/office/drawing/2016/5/12/chartex" xmlns:cx7="http://schemas.microsoft.com/office/drawing/2016/5/13/chartex" xmlns:cx8="http://schemas.microsoft.com/office/drawing/2016/5/14/chartex" xmlns:mc="http://schemas.openxmlformats.org/markup-compatibility/2006" xmlns:aink="http://schemas.microsoft.com/office/drawing/2016/ink" xmlns:am3d="http://schemas.microsoft.com/office/drawing/2017/model3d" xmlns:o="urn:schemas-microsoft-com:office:office" xmlns:oel="http://schemas.microsoft.com/office/2019/extlst" xmlns:r="http://schemas.openxmlformats.org/officeDocument/2006/relationships" xmlns:m="http://schemas.openxmlformats.org/officeDocument/2006/math" xmlns:v="urn:schemas-microsoft-com:vml" xmlns:wp14="http://schemas.microsoft.com/office/word/2010/wordprocessingDrawing" xmlns:wp="http://schemas.openxmlformats.org/drawingml/2006/wordprocessingDrawing" xmlns:w10="urn:schemas-microsoft-com:office:word" xmlns:w="http://schemas.openxmlformats.org/wordprocessingml/2006/main" xmlns:w14="http://schemas.microsoft.com/office/word/2010/wordml" xmlns:w15="http://schemas.microsoft.com/office/word/2012/wordml" xmlns:w16cex="http://schemas.microsoft.com/office/word/2018/wordml/cex" xmlns:w16cid="http://schemas.microsoft.com/office/word/2016/wordml/cid" xmlns:w16="http://schemas.microsoft.com/office/word/2018/wordml" xmlns:w16du="http://schemas.microsoft.com/office/word/2023/wordml/word16du" xmlns:w16sdtdh="http://schemas.microsoft.com/office/word/2020/wordml/sdtdatahash" xmlns:w16se="http://schemas.microsoft.com/office/word/2015/wordml/symex" xmlns:wpg="http://schemas.microsoft.com/office/word/2010/wordprocessingGroup" xmlns:wpi="http://schemas.microsoft.com/office/word/2010/wordprocessingInk" xmlns:wne="http://schemas.microsoft.com/office/word/2006/wordml" xmlns:wps="http://schemas.microsoft.com/office/word/2010/wordprocessingShape" mc:Ignorable="w14 w15 w16se w16cid w16 w16cex w16sdtdh w16du wp14">
+<w:hdr xmlns:wpc="http://schemas.microsoft.com/office/word/2010/wordprocessingCanvas" xmlns:cx="http://schemas.microsoft.com/office/drawing/2014/chartex" xmlns:cx1="http://schemas.microsoft.com/office/drawing/2015/9/8/chartex" xmlns:cx2="http://schemas.microsoft.com/office/drawing/2015/10/21/chartex" xmlns:cx3="http://schemas.microsoft.com/office/drawing/2016/5/9/chartex" xmlns:cx4="http://schemas.microsoft.com/office/drawing/2016/5/10/chartex" xmlns:cx5="http://schemas.microsoft.com/office/drawing/2016/5/11/chartex" xmlns:cx6="http://schemas.microsoft.com/office/drawing/2016/5/12/chartex" xmlns:cx7="http://schemas.microsoft.com/office/drawing/2016/5/13/chartex" xmlns:cx8="http://schemas.microsoft.com/office/drawing/2016/5/14/chartex" xmlns:mc="http://schemas.openxmlformats.org/markup-compatibility/2006" xmlns:aink="http://schemas.microsoft.com/office/drawing/2016/ink" xmlns:am3d="http://schemas.microsoft.com/office/drawing/2017/model3d" xmlns:o="urn:schemas-microsoft-com:office:office" xmlns:oel="http://schemas.microsoft.com/office/2019/extlst" xmlns:r="http://schemas.openxmlformats.org/officeDocument/2006/relationships" xmlns:m="http://schemas.openxmlformats.org/officeDocument/2006/math" xmlns:v="urn:schemas-microsoft-com:vml" xmlns:wp14="http://schemas.microsoft.com/office/word/2010/wordprocessingDrawing" xmlns:wp="http://schemas.openxmlformats.org/drawingml/2006/wordprocessingDrawing" xmlns:w10="urn:schemas-microsoft-com:office:word" xmlns:w="http://schemas.openxmlformats.org/wordprocessingml/2006/main" xmlns:w14="http://schemas.microsoft.com/office/word/2010/wordml" xmlns:w15="http://schemas.microsoft.com/office/word/2012/wordml" xmlns:w16cex="http://schemas.microsoft.com/office/word/2018/wordml/cex" xmlns:w16cid="http://schemas.microsoft.com/office/word/2016/wordml/cid" xmlns:w16="http://schemas.microsoft.com/office/word/2018/wordml" xmlns:w16du="http://schemas.microsoft.com/office/word/2023/wordml/word16du" xmlns:w16sdtdh="http://schemas.microsoft.com/office/word/2020/wordml/sdtdatahash" xmlns:w16sdtfl="http://schemas.microsoft.com/office/word/2024/wordml/sdtformatlock" xmlns:w16se="http://schemas.microsoft.com/office/word/2015/wordml/symex" xmlns:wpg="http://schemas.microsoft.com/office/word/2010/wordprocessingGroup" xmlns:wpi="http://schemas.microsoft.com/office/word/2010/wordprocessingInk" xmlns:wne="http://schemas.microsoft.com/office/word/2006/wordml" xmlns:wps="http://schemas.microsoft.com/office/word/2010/wordprocessingShape" mc:Ignorable="w14 w15 w16se w16cid w16 w16cex w16sdtdh w16sdtfl w16du wp14">
   <w:p>
     <w:pPr>
       <w:pStyle w:val="Encabezado"/>
@@ -1653,7 +1767,7 @@
 </file>
 
 <file path=word/numbering.xml><?xml version="1.0" encoding="utf-8"?>
-<w:numbering xmlns:wpc="http://schemas.microsoft.com/office/word/2010/wordprocessingCanvas" xmlns:cx="http://schemas.microsoft.com/office/drawing/2014/chartex" xmlns:cx1="http://schemas.microsoft.com/office/drawing/2015/9/8/chartex" xmlns:cx2="http://schemas.microsoft.com/office/drawing/2015/10/21/chartex" xmlns:cx3="http://schemas.microsoft.com/office/drawing/2016/5/9/chartex" xmlns:cx4="http://schemas.microsoft.com/office/drawing/2016/5/10/chartex" xmlns:cx5="http://schemas.microsoft.com/office/drawing/2016/5/11/chartex" xmlns:cx6="http://schemas.microsoft.com/office/drawing/2016/5/12/chartex" xmlns:cx7="http://schemas.microsoft.com/office/drawing/2016/5/13/chartex" xmlns:cx8="http://schemas.microsoft.com/office/drawing/2016/5/14/chartex" xmlns:mc="http://schemas.openxmlformats.org/markup-compatibility/2006" xmlns:aink="http://schemas.microsoft.com/office/drawing/2016/ink" xmlns:am3d="http://schemas.microsoft.com/office/drawing/2017/model3d" xmlns:o="urn:schemas-microsoft-com:office:office" xmlns:oel="http://schemas.microsoft.com/office/2019/extlst" xmlns:r="http://schemas.openxmlformats.org/officeDocument/2006/relationships" xmlns:m="http://schemas.openxmlformats.org/officeDocument/2006/math" xmlns:v="urn:schemas-microsoft-com:vml" xmlns:wp14="http://schemas.microsoft.com/office/word/2010/wordprocessingDrawing" xmlns:wp="http://schemas.openxmlformats.org/drawingml/2006/wordprocessingDrawing" xmlns:w10="urn:schemas-microsoft-com:office:word" xmlns:w="http://schemas.openxmlformats.org/wordprocessingml/2006/main" xmlns:w14="http://schemas.microsoft.com/office/word/2010/wordml" xmlns:w15="http://schemas.microsoft.com/office/word/2012/wordml" xmlns:w16cex="http://schemas.microsoft.com/office/word/2018/wordml/cex" xmlns:w16cid="http://schemas.microsoft.com/office/word/2016/wordml/cid" xmlns:w16="http://schemas.microsoft.com/office/word/2018/wordml" xmlns:w16du="http://schemas.microsoft.com/office/word/2023/wordml/word16du" xmlns:w16sdtdh="http://schemas.microsoft.com/office/word/2020/wordml/sdtdatahash" xmlns:w16se="http://schemas.microsoft.com/office/word/2015/wordml/symex" xmlns:wpg="http://schemas.microsoft.com/office/word/2010/wordprocessingGroup" xmlns:wpi="http://schemas.microsoft.com/office/word/2010/wordprocessingInk" xmlns:wne="http://schemas.microsoft.com/office/word/2006/wordml" xmlns:wps="http://schemas.microsoft.com/office/word/2010/wordprocessingShape" mc:Ignorable="w14 w15 w16se w16cid w16 w16cex w16sdtdh w16du wp14">
+<w:numbering xmlns:wpc="http://schemas.microsoft.com/office/word/2010/wordprocessingCanvas" xmlns:cx="http://schemas.microsoft.com/office/drawing/2014/chartex" xmlns:cx1="http://schemas.microsoft.com/office/drawing/2015/9/8/chartex" xmlns:cx2="http://schemas.microsoft.com/office/drawing/2015/10/21/chartex" xmlns:cx3="http://schemas.microsoft.com/office/drawing/2016/5/9/chartex" xmlns:cx4="http://schemas.microsoft.com/office/drawing/2016/5/10/chartex" xmlns:cx5="http://schemas.microsoft.com/office/drawing/2016/5/11/chartex" xmlns:cx6="http://schemas.microsoft.com/office/drawing/2016/5/12/chartex" xmlns:cx7="http://schemas.microsoft.com/office/drawing/2016/5/13/chartex" xmlns:cx8="http://schemas.microsoft.com/office/drawing/2016/5/14/chartex" xmlns:mc="http://schemas.openxmlformats.org/markup-compatibility/2006" xmlns:aink="http://schemas.microsoft.com/office/drawing/2016/ink" xmlns:am3d="http://schemas.microsoft.com/office/drawing/2017/model3d" xmlns:o="urn:schemas-microsoft-com:office:office" xmlns:oel="http://schemas.microsoft.com/office/2019/extlst" xmlns:r="http://schemas.openxmlformats.org/officeDocument/2006/relationships" xmlns:m="http://schemas.openxmlformats.org/officeDocument/2006/math" xmlns:v="urn:schemas-microsoft-com:vml" xmlns:wp14="http://schemas.microsoft.com/office/word/2010/wordprocessingDrawing" xmlns:wp="http://schemas.openxmlformats.org/drawingml/2006/wordprocessingDrawing" xmlns:w10="urn:schemas-microsoft-com:office:word" xmlns:w="http://schemas.openxmlformats.org/wordprocessingml/2006/main" xmlns:w14="http://schemas.microsoft.com/office/word/2010/wordml" xmlns:w15="http://schemas.microsoft.com/office/word/2012/wordml" xmlns:w16cex="http://schemas.microsoft.com/office/word/2018/wordml/cex" xmlns:w16cid="http://schemas.microsoft.com/office/word/2016/wordml/cid" xmlns:w16="http://schemas.microsoft.com/office/word/2018/wordml" xmlns:w16du="http://schemas.microsoft.com/office/word/2023/wordml/word16du" xmlns:w16sdtdh="http://schemas.microsoft.com/office/word/2020/wordml/sdtdatahash" xmlns:w16sdtfl="http://schemas.microsoft.com/office/word/2024/wordml/sdtformatlock" xmlns:w16se="http://schemas.microsoft.com/office/word/2015/wordml/symex" xmlns:wpg="http://schemas.microsoft.com/office/word/2010/wordprocessingGroup" xmlns:wpi="http://schemas.microsoft.com/office/word/2010/wordprocessingInk" xmlns:wne="http://schemas.microsoft.com/office/word/2006/wordml" xmlns:wps="http://schemas.microsoft.com/office/word/2010/wordprocessingShape" mc:Ignorable="w14 w15 w16se w16cid w16 w16cex w16sdtdh w16sdtfl w16du wp14">
   <w:abstractNum w:abstractNumId="0" w15:restartNumberingAfterBreak="0">
     <w:nsid w:val="0C8506BC"/>
     <w:multiLevelType w:val="hybridMultilevel"/>
@@ -2115,7 +2229,7 @@
 </file>
 
 <file path=word/styles.xml><?xml version="1.0" encoding="utf-8"?>
-<w:styles xmlns:mc="http://schemas.openxmlformats.org/markup-compatibility/2006" xmlns:r="http://schemas.openxmlformats.org/officeDocument/2006/relationships" xmlns:w="http://schemas.openxmlformats.org/wordprocessingml/2006/main" xmlns:w14="http://schemas.microsoft.com/office/word/2010/wordml" xmlns:w15="http://schemas.microsoft.com/office/word/2012/wordml" xmlns:w16cex="http://schemas.microsoft.com/office/word/2018/wordml/cex" xmlns:w16cid="http://schemas.microsoft.com/office/word/2016/wordml/cid" xmlns:w16="http://schemas.microsoft.com/office/word/2018/wordml" xmlns:w16du="http://schemas.microsoft.com/office/word/2023/wordml/word16du" xmlns:w16sdtdh="http://schemas.microsoft.com/office/word/2020/wordml/sdtdatahash" xmlns:w16se="http://schemas.microsoft.com/office/word/2015/wordml/symex" mc:Ignorable="w14 w15 w16se w16cid w16 w16cex w16sdtdh w16du">
+<w:styles xmlns:mc="http://schemas.openxmlformats.org/markup-compatibility/2006" xmlns:r="http://schemas.openxmlformats.org/officeDocument/2006/relationships" xmlns:w="http://schemas.openxmlformats.org/wordprocessingml/2006/main" xmlns:w14="http://schemas.microsoft.com/office/word/2010/wordml" xmlns:w15="http://schemas.microsoft.com/office/word/2012/wordml" xmlns:w16cex="http://schemas.microsoft.com/office/word/2018/wordml/cex" xmlns:w16cid="http://schemas.microsoft.com/office/word/2016/wordml/cid" xmlns:w16="http://schemas.microsoft.com/office/word/2018/wordml" xmlns:w16du="http://schemas.microsoft.com/office/word/2023/wordml/word16du" xmlns:w16sdtdh="http://schemas.microsoft.com/office/word/2020/wordml/sdtdatahash" xmlns:w16sdtfl="http://schemas.microsoft.com/office/word/2024/wordml/sdtformatlock" xmlns:w16se="http://schemas.microsoft.com/office/word/2015/wordml/symex" mc:Ignorable="w14 w15 w16se w16cid w16 w16cex w16sdtdh w16sdtfl w16du">
   <w:docDefaults>
     <w:rPrDefault>
       <w:rPr>

</xml_diff>

<commit_message>
docs: :memo: elaboración del plan de gestion de cambio
</commit_message>
<xml_diff>
--- a/wip/semana 6/PLAN DE GESTION DEL CAMBIO_v1.0.docx
+++ b/wip/semana 6/PLAN DE GESTION DEL CAMBIO_v1.0.docx
@@ -1298,6 +1298,17 @@
                 <w:lang w:val="es-ES"/>
               </w:rPr>
             </w:pPr>
+            <w:r>
+              <w:rPr>
+                <w:rFonts w:cstheme="minorHAnsi"/>
+                <w:i/>
+                <w:iCs/>
+                <w:color w:val="0070C0"/>
+                <w:sz w:val="20"/>
+                <w:lang w:val="es-ES"/>
+              </w:rPr>
+              <w:t>I</w:t>
+            </w:r>
           </w:p>
         </w:tc>
         <w:tc>
@@ -1307,7 +1318,22 @@
           <w:p>
             <w:pPr>
               <w:spacing w:afterAutospacing="0"/>
-            </w:pPr>
+              <w:rPr>
+                <w:rFonts w:cstheme="minorHAnsi"/>
+                <w:color w:val="0070C0"/>
+                <w:sz w:val="20"/>
+                <w:lang w:val="es-ES"/>
+              </w:rPr>
+            </w:pPr>
+            <w:r>
+              <w:rPr>
+                <w:rFonts w:cstheme="minorHAnsi"/>
+                <w:color w:val="0070C0"/>
+                <w:sz w:val="20"/>
+                <w:lang w:val="es-ES"/>
+              </w:rPr>
+              <w:t>Recepción propuesta motivada de cambio</w:t>
+            </w:r>
           </w:p>
         </w:tc>
         <w:tc>
@@ -1318,7 +1344,22 @@
             <w:pPr>
               <w:spacing w:afterAutospacing="0"/>
               <w:jc w:val="both"/>
-            </w:pPr>
+              <w:rPr>
+                <w:rFonts w:cstheme="minorHAnsi"/>
+                <w:color w:val="0070C0"/>
+                <w:sz w:val="20"/>
+                <w:lang w:val="es-ES"/>
+              </w:rPr>
+            </w:pPr>
+            <w:r>
+              <w:rPr>
+                <w:rFonts w:cstheme="minorHAnsi"/>
+                <w:color w:val="0070C0"/>
+                <w:sz w:val="20"/>
+                <w:lang w:val="es-ES"/>
+              </w:rPr>
+              <w:t>Se recibe la propuesta de cambio para su próximo análisis</w:t>
+            </w:r>
           </w:p>
         </w:tc>
         <w:tc>
@@ -1329,7 +1370,22 @@
             <w:pPr>
               <w:spacing w:afterAutospacing="0"/>
               <w:jc w:val="both"/>
-            </w:pPr>
+              <w:rPr>
+                <w:rFonts w:cstheme="minorHAnsi"/>
+                <w:color w:val="0070C0"/>
+                <w:sz w:val="20"/>
+                <w:lang w:val="es-ES"/>
+              </w:rPr>
+            </w:pPr>
+            <w:r>
+              <w:rPr>
+                <w:rFonts w:cstheme="minorHAnsi"/>
+                <w:color w:val="0070C0"/>
+                <w:sz w:val="20"/>
+                <w:lang w:val="es-ES"/>
+              </w:rPr>
+              <w:t>Director</w:t>
+            </w:r>
           </w:p>
         </w:tc>
       </w:tr>
@@ -1351,6 +1407,17 @@
                 <w:lang w:val="es-ES"/>
               </w:rPr>
             </w:pPr>
+            <w:r>
+              <w:rPr>
+                <w:rFonts w:cstheme="minorHAnsi"/>
+                <w:i/>
+                <w:iCs/>
+                <w:color w:val="0070C0"/>
+                <w:sz w:val="20"/>
+                <w:lang w:val="es-ES"/>
+              </w:rPr>
+              <w:t>II</w:t>
+            </w:r>
           </w:p>
         </w:tc>
         <w:tc>
@@ -1361,7 +1428,22 @@
             <w:pPr>
               <w:spacing w:afterAutospacing="0"/>
               <w:jc w:val="both"/>
-            </w:pPr>
+              <w:rPr>
+                <w:rFonts w:cstheme="minorHAnsi"/>
+                <w:color w:val="0070C0"/>
+                <w:sz w:val="20"/>
+                <w:lang w:val="es-ES"/>
+              </w:rPr>
+            </w:pPr>
+            <w:r>
+              <w:rPr>
+                <w:rFonts w:cstheme="minorHAnsi"/>
+                <w:color w:val="0070C0"/>
+                <w:sz w:val="20"/>
+                <w:lang w:val="es-ES"/>
+              </w:rPr>
+              <w:t>Análisis y evaluación del cambio</w:t>
+            </w:r>
           </w:p>
         </w:tc>
         <w:tc>
@@ -1372,7 +1454,32 @@
             <w:pPr>
               <w:spacing w:afterAutospacing="0"/>
               <w:jc w:val="both"/>
-            </w:pPr>
+              <w:rPr>
+                <w:rFonts w:cstheme="minorHAnsi"/>
+                <w:color w:val="0070C0"/>
+                <w:sz w:val="20"/>
+                <w:lang w:val="es-ES"/>
+              </w:rPr>
+            </w:pPr>
+            <w:r>
+              <w:rPr>
+                <w:rFonts w:cstheme="minorHAnsi"/>
+                <w:color w:val="0070C0"/>
+                <w:sz w:val="20"/>
+                <w:lang w:val="es-ES"/>
+              </w:rPr>
+              <w:t xml:space="preserve">Se analiza el cambio para ver su nivel de prioridad. Si la prioridad del análisis fuese baja o media, se realizaría el procedimiento saltándose la fase IV. Si fuese alta prioridad, se seguiría hasta la Fase V y </w:t>
+            </w:r>
+            <w:r>
+              <w:rPr>
+                <w:rFonts w:cstheme="minorHAnsi"/>
+                <w:color w:val="0070C0"/>
+                <w:sz w:val="20"/>
+                <w:lang w:val="es-ES"/>
+              </w:rPr>
+              <w:lastRenderedPageBreak/>
+              <w:t>luego terminaría el procedimiento</w:t>
+            </w:r>
           </w:p>
         </w:tc>
         <w:tc>
@@ -1383,7 +1490,23 @@
             <w:pPr>
               <w:spacing w:afterAutospacing="0"/>
               <w:jc w:val="both"/>
-            </w:pPr>
+              <w:rPr>
+                <w:rFonts w:cstheme="minorHAnsi"/>
+                <w:color w:val="0070C0"/>
+                <w:sz w:val="20"/>
+                <w:lang w:val="es-ES"/>
+              </w:rPr>
+            </w:pPr>
+            <w:r>
+              <w:rPr>
+                <w:rFonts w:cstheme="minorHAnsi"/>
+                <w:color w:val="0070C0"/>
+                <w:sz w:val="20"/>
+                <w:lang w:val="es-ES"/>
+              </w:rPr>
+              <w:lastRenderedPageBreak/>
+              <w:t>Director</w:t>
+            </w:r>
           </w:p>
         </w:tc>
       </w:tr>
@@ -1405,6 +1528,17 @@
                 <w:lang w:val="es-ES"/>
               </w:rPr>
             </w:pPr>
+            <w:r>
+              <w:rPr>
+                <w:rFonts w:cstheme="minorHAnsi"/>
+                <w:i/>
+                <w:iCs/>
+                <w:color w:val="0070C0"/>
+                <w:sz w:val="20"/>
+                <w:lang w:val="es-ES"/>
+              </w:rPr>
+              <w:t>III</w:t>
+            </w:r>
           </w:p>
         </w:tc>
         <w:tc>
@@ -1415,7 +1549,22 @@
             <w:pPr>
               <w:spacing w:afterAutospacing="0"/>
               <w:jc w:val="both"/>
-            </w:pPr>
+              <w:rPr>
+                <w:rFonts w:cstheme="minorHAnsi"/>
+                <w:color w:val="0070C0"/>
+                <w:sz w:val="20"/>
+                <w:lang w:val="es-ES"/>
+              </w:rPr>
+            </w:pPr>
+            <w:r>
+              <w:rPr>
+                <w:rFonts w:cstheme="minorHAnsi"/>
+                <w:color w:val="0070C0"/>
+                <w:sz w:val="20"/>
+                <w:lang w:val="es-ES"/>
+              </w:rPr>
+              <w:t>Decidir como lidiar con el cambio</w:t>
+            </w:r>
           </w:p>
         </w:tc>
         <w:tc>
@@ -1426,7 +1575,22 @@
             <w:pPr>
               <w:spacing w:afterAutospacing="0"/>
               <w:jc w:val="both"/>
-            </w:pPr>
+              <w:rPr>
+                <w:rFonts w:cstheme="minorHAnsi"/>
+                <w:color w:val="0070C0"/>
+                <w:sz w:val="20"/>
+                <w:lang w:val="es-ES"/>
+              </w:rPr>
+            </w:pPr>
+            <w:r>
+              <w:rPr>
+                <w:rFonts w:cstheme="minorHAnsi"/>
+                <w:color w:val="0070C0"/>
+                <w:sz w:val="20"/>
+                <w:lang w:val="es-ES"/>
+              </w:rPr>
+              <w:t>Elaborar una solución para realizar ese cambio</w:t>
+            </w:r>
           </w:p>
         </w:tc>
         <w:tc>
@@ -1437,7 +1601,22 @@
             <w:pPr>
               <w:spacing w:afterAutospacing="0"/>
               <w:jc w:val="both"/>
-            </w:pPr>
+              <w:rPr>
+                <w:rFonts w:cstheme="minorHAnsi"/>
+                <w:color w:val="0070C0"/>
+                <w:sz w:val="20"/>
+                <w:lang w:val="es-ES"/>
+              </w:rPr>
+            </w:pPr>
+            <w:r>
+              <w:rPr>
+                <w:rFonts w:cstheme="minorHAnsi"/>
+                <w:color w:val="0070C0"/>
+                <w:sz w:val="20"/>
+                <w:lang w:val="es-ES"/>
+              </w:rPr>
+              <w:t>Director y equipo desarrollador</w:t>
+            </w:r>
           </w:p>
         </w:tc>
       </w:tr>
@@ -1459,6 +1638,17 @@
                 <w:lang w:val="es-ES"/>
               </w:rPr>
             </w:pPr>
+            <w:r>
+              <w:rPr>
+                <w:rFonts w:cstheme="minorHAnsi"/>
+                <w:i/>
+                <w:iCs/>
+                <w:color w:val="0070C0"/>
+                <w:sz w:val="20"/>
+                <w:lang w:val="es-ES"/>
+              </w:rPr>
+              <w:t>IV</w:t>
+            </w:r>
           </w:p>
         </w:tc>
         <w:tc>
@@ -1469,7 +1659,22 @@
             <w:pPr>
               <w:spacing w:afterAutospacing="0"/>
               <w:jc w:val="both"/>
-            </w:pPr>
+              <w:rPr>
+                <w:rFonts w:cstheme="minorHAnsi"/>
+                <w:color w:val="0070C0"/>
+                <w:sz w:val="20"/>
+                <w:lang w:val="es-ES"/>
+              </w:rPr>
+            </w:pPr>
+            <w:r>
+              <w:rPr>
+                <w:rFonts w:cstheme="minorHAnsi"/>
+                <w:color w:val="0070C0"/>
+                <w:sz w:val="20"/>
+                <w:lang w:val="es-ES"/>
+              </w:rPr>
+              <w:t>Autorización del patrocinador</w:t>
+            </w:r>
           </w:p>
         </w:tc>
         <w:tc>
@@ -1480,7 +1685,22 @@
             <w:pPr>
               <w:spacing w:afterAutospacing="0"/>
               <w:jc w:val="both"/>
-            </w:pPr>
+              <w:rPr>
+                <w:rFonts w:cstheme="minorHAnsi"/>
+                <w:color w:val="0070C0"/>
+                <w:sz w:val="20"/>
+                <w:lang w:val="es-ES"/>
+              </w:rPr>
+            </w:pPr>
+            <w:r>
+              <w:rPr>
+                <w:rFonts w:cstheme="minorHAnsi"/>
+                <w:color w:val="0070C0"/>
+                <w:sz w:val="20"/>
+                <w:lang w:val="es-ES"/>
+              </w:rPr>
+              <w:t>Enviar el cambio y su plan de cambio al patrocinador para ver si aprueba el cambio</w:t>
+            </w:r>
           </w:p>
         </w:tc>
         <w:tc>
@@ -1491,7 +1711,22 @@
             <w:pPr>
               <w:spacing w:afterAutospacing="0"/>
               <w:jc w:val="both"/>
-            </w:pPr>
+              <w:rPr>
+                <w:rFonts w:cstheme="minorHAnsi"/>
+                <w:color w:val="0070C0"/>
+                <w:sz w:val="20"/>
+                <w:lang w:val="es-ES"/>
+              </w:rPr>
+            </w:pPr>
+            <w:r>
+              <w:rPr>
+                <w:rFonts w:cstheme="minorHAnsi"/>
+                <w:color w:val="0070C0"/>
+                <w:sz w:val="20"/>
+                <w:lang w:val="es-ES"/>
+              </w:rPr>
+              <w:t>Patrocinador</w:t>
+            </w:r>
           </w:p>
         </w:tc>
       </w:tr>
@@ -1513,6 +1748,17 @@
                 <w:lang w:val="es-ES"/>
               </w:rPr>
             </w:pPr>
+            <w:r>
+              <w:rPr>
+                <w:rFonts w:cstheme="minorHAnsi"/>
+                <w:i/>
+                <w:iCs/>
+                <w:color w:val="0070C0"/>
+                <w:sz w:val="20"/>
+                <w:lang w:val="es-ES"/>
+              </w:rPr>
+              <w:t>V</w:t>
+            </w:r>
           </w:p>
         </w:tc>
         <w:tc>
@@ -1523,7 +1769,22 @@
             <w:pPr>
               <w:spacing w:afterAutospacing="0"/>
               <w:jc w:val="both"/>
-            </w:pPr>
+              <w:rPr>
+                <w:rFonts w:cstheme="minorHAnsi"/>
+                <w:color w:val="0070C0"/>
+                <w:sz w:val="20"/>
+                <w:lang w:val="es-ES"/>
+              </w:rPr>
+            </w:pPr>
+            <w:r>
+              <w:rPr>
+                <w:rFonts w:cstheme="minorHAnsi"/>
+                <w:color w:val="0070C0"/>
+                <w:sz w:val="20"/>
+                <w:lang w:val="es-ES"/>
+              </w:rPr>
+              <w:t>Implementar el plan de cambio</w:t>
+            </w:r>
           </w:p>
         </w:tc>
         <w:tc>
@@ -1534,7 +1795,22 @@
             <w:pPr>
               <w:spacing w:afterAutospacing="0"/>
               <w:jc w:val="both"/>
-            </w:pPr>
+              <w:rPr>
+                <w:rFonts w:cstheme="minorHAnsi"/>
+                <w:color w:val="0070C0"/>
+                <w:sz w:val="20"/>
+                <w:lang w:val="es-ES"/>
+              </w:rPr>
+            </w:pPr>
+            <w:r>
+              <w:rPr>
+                <w:rFonts w:cstheme="minorHAnsi"/>
+                <w:color w:val="0070C0"/>
+                <w:sz w:val="20"/>
+                <w:lang w:val="es-ES"/>
+              </w:rPr>
+              <w:t>Implementar la solución propuesta si esta ha sido autorizada por el rol correspondiente</w:t>
+            </w:r>
           </w:p>
         </w:tc>
         <w:tc>
@@ -1545,7 +1821,22 @@
             <w:pPr>
               <w:spacing w:afterAutospacing="0"/>
               <w:jc w:val="both"/>
-            </w:pPr>
+              <w:rPr>
+                <w:rFonts w:cstheme="minorHAnsi"/>
+                <w:color w:val="0070C0"/>
+                <w:sz w:val="20"/>
+                <w:lang w:val="es-ES"/>
+              </w:rPr>
+            </w:pPr>
+            <w:r>
+              <w:rPr>
+                <w:rFonts w:cstheme="minorHAnsi"/>
+                <w:color w:val="0070C0"/>
+                <w:sz w:val="20"/>
+                <w:lang w:val="es-ES"/>
+              </w:rPr>
+              <w:t>Equipo desarrollador</w:t>
+            </w:r>
           </w:p>
         </w:tc>
       </w:tr>

</xml_diff>